<commit_message>
Added some illustration to help with description
</commit_message>
<xml_diff>
--- a/Documentation/SRS_Draft.docx
+++ b/Documentation/SRS_Draft.docx
@@ -1497,13 +1497,8 @@
       <w:pPr>
         <w:jc w:val="both"/>
       </w:pPr>
-      <w:proofErr w:type="spellStart"/>
-      <w:r>
-        <w:t>LabEscape</w:t>
-      </w:r>
-      <w:proofErr w:type="spellEnd"/>
-      <w:r>
-        <w:t xml:space="preserve"> have 4 different bullet types which help the player in combat.</w:t>
+      <w:r>
+        <w:t>LabEscape have 4 different bullet types which help the player in combat.</w:t>
       </w:r>
     </w:p>
     <w:p>
@@ -1661,13 +1656,8 @@
       <w:pPr>
         <w:jc w:val="both"/>
       </w:pPr>
-      <w:proofErr w:type="spellStart"/>
-      <w:r>
-        <w:t>LabEscape’s</w:t>
-      </w:r>
-      <w:proofErr w:type="spellEnd"/>
-      <w:r>
-        <w:t xml:space="preserve"> enemies have three main states:</w:t>
+      <w:r>
+        <w:t>LabEscape’s enemies have three main states:</w:t>
       </w:r>
     </w:p>
     <w:p>
@@ -1714,13 +1704,8 @@
       <w:pPr>
         <w:jc w:val="both"/>
       </w:pPr>
-      <w:proofErr w:type="spellStart"/>
-      <w:r>
-        <w:t>LabEscape's</w:t>
-      </w:r>
-      <w:proofErr w:type="spellEnd"/>
-      <w:r>
-        <w:t xml:space="preserve"> enemies use fuzzy logic in their decision making, with threat levels based on the player's and enemy's health. Threat levels determine the speed at which enemies move, with lower health levels resulting in faster movement. Enemies prioritize attacking or retreating based on threat levels, making their </w:t>
+      <w:r>
+        <w:t xml:space="preserve">LabEscape's enemies use fuzzy logic in their decision making, with threat levels based on the player's and enemy's health. Threat levels determine the speed at which enemies move, with lower health levels resulting in faster movement. Enemies prioritize attacking or retreating based on threat levels, making their </w:t>
       </w:r>
       <w:r>
         <w:t>behaviour</w:t>
@@ -1749,13 +1734,8 @@
       <w:pPr>
         <w:jc w:val="both"/>
       </w:pPr>
-      <w:proofErr w:type="spellStart"/>
-      <w:r>
-        <w:t>LabEscape's</w:t>
-      </w:r>
-      <w:proofErr w:type="spellEnd"/>
-      <w:r>
-        <w:t xml:space="preserve"> enemies have an adaptive system that adjusts their </w:t>
+      <w:r>
+        <w:t xml:space="preserve">LabEscape's enemies have an adaptive system that adjusts their </w:t>
       </w:r>
       <w:r>
         <w:t>behaviour</w:t>
@@ -1817,13 +1797,8 @@
       <w:pPr>
         <w:jc w:val="both"/>
       </w:pPr>
-      <w:proofErr w:type="spellStart"/>
-      <w:r>
-        <w:t>LabEscape</w:t>
-      </w:r>
-      <w:proofErr w:type="spellEnd"/>
-      <w:r>
-        <w:t xml:space="preserve"> have different level layout </w:t>
+      <w:r>
+        <w:t xml:space="preserve">LabEscape have different level layout </w:t>
       </w:r>
       <w:r>
         <w:t>every time</w:t>
@@ -1920,15 +1895,7 @@
         <w:t>hand,</w:t>
       </w:r>
       <w:r>
-        <w:t xml:space="preserve"> playing with no </w:t>
-      </w:r>
-      <w:proofErr w:type="gramStart"/>
-      <w:r>
-        <w:t>sound</w:t>
-      </w:r>
-      <w:proofErr w:type="gramEnd"/>
-      <w:r>
-        <w:t xml:space="preserve"> and sitting further away from the screen. </w:t>
+        <w:t xml:space="preserve"> playing with no sound and sitting further away from the screen. </w:t>
       </w:r>
       <w:bookmarkStart w:id="10" w:name="_Toc133251004"/>
     </w:p>
@@ -1974,6 +1941,9 @@
     <w:p>
       <w:pPr>
         <w:jc w:val="both"/>
+        <w:rPr>
+          <w:noProof/>
+        </w:rPr>
       </w:pPr>
       <w:r>
         <w:rPr>
@@ -1987,8 +1957,345 @@
         </w:pict>
       </w:r>
     </w:p>
+    <w:p>
+      <w:pPr>
+        <w:jc w:val="both"/>
+        <w:rPr>
+          <w:noProof/>
+        </w:rPr>
+      </w:pPr>
+      <w:r>
+        <w:rPr>
+          <w:noProof/>
+        </w:rPr>
+        <w:br w:type="page"/>
+      </w:r>
+      <w:r>
+        <w:rPr>
+          <w:noProof/>
+        </w:rPr>
+        <w:lastRenderedPageBreak/>
+        <w:t>Process when player click into the game:</w:t>
+      </w:r>
+    </w:p>
+    <w:p>
+      <w:pPr>
+        <w:jc w:val="both"/>
+        <w:rPr>
+          <w:noProof/>
+        </w:rPr>
+      </w:pPr>
+      <w:r>
+        <w:rPr>
+          <w:noProof/>
+        </w:rPr>
+        <w:t>Main Menu</w:t>
+      </w:r>
+    </w:p>
+    <w:p>
+      <w:pPr>
+        <w:jc w:val="both"/>
+        <w:rPr>
+          <w:noProof/>
+        </w:rPr>
+      </w:pPr>
+      <w:r>
+        <w:rPr>
+          <w:noProof/>
+        </w:rPr>
+        <w:pict w14:anchorId="28585B4F">
+          <v:shape id="Picture 1" o:spid="_x0000_i1029" type="#_x0000_t75" style="width:451.5pt;height:253.5pt;visibility:visible;mso-wrap-style:square">
+            <v:imagedata r:id="rId15" o:title=""/>
+          </v:shape>
+        </w:pict>
+      </w:r>
+    </w:p>
+    <w:p>
+      <w:pPr>
+        <w:jc w:val="both"/>
+        <w:rPr>
+          <w:noProof/>
+        </w:rPr>
+      </w:pPr>
+      <w:r>
+        <w:rPr>
+          <w:noProof/>
+        </w:rPr>
+        <w:t>The main menu have 3 options for player which is play , tutorial and quit.</w:t>
+      </w:r>
+    </w:p>
+    <w:p>
+      <w:pPr>
+        <w:jc w:val="both"/>
+        <w:rPr>
+          <w:noProof/>
+        </w:rPr>
+      </w:pPr>
+      <w:r>
+        <w:rPr>
+          <w:noProof/>
+        </w:rPr>
+        <w:t>When hover over the options ,  the outline of the button will appear as visual cue to let the player know which option are they hoving on. The button will become opaque for split second once clicked.</w:t>
+      </w:r>
+    </w:p>
+    <w:p>
+      <w:pPr>
+        <w:jc w:val="both"/>
+        <w:rPr>
+          <w:noProof/>
+        </w:rPr>
+      </w:pPr>
+      <w:r>
+        <w:rPr>
+          <w:noProof/>
+        </w:rPr>
+        <w:br w:type="page"/>
+      </w:r>
+      <w:r>
+        <w:rPr>
+          <w:noProof/>
+        </w:rPr>
+        <w:lastRenderedPageBreak/>
+        <w:t>Tutorial page</w:t>
+      </w:r>
+    </w:p>
+    <w:p>
+      <w:pPr>
+        <w:jc w:val="both"/>
+        <w:rPr>
+          <w:noProof/>
+        </w:rPr>
+      </w:pPr>
+      <w:r>
+        <w:rPr>
+          <w:noProof/>
+        </w:rPr>
+        <w:pict w14:anchorId="58F81C24">
+          <v:shape id="_x0000_i1030" type="#_x0000_t75" style="width:450.75pt;height:254.25pt;visibility:visible;mso-wrap-style:square">
+            <v:imagedata r:id="rId16" o:title=""/>
+          </v:shape>
+        </w:pict>
+      </w:r>
+    </w:p>
+    <w:p>
+      <w:pPr>
+        <w:jc w:val="both"/>
+        <w:rPr>
+          <w:noProof/>
+        </w:rPr>
+      </w:pPr>
+      <w:r>
+        <w:rPr>
+          <w:noProof/>
+        </w:rPr>
+        <w:pict w14:anchorId="3A79E5C8">
+          <v:shape id="_x0000_i1031" type="#_x0000_t75" style="width:450.75pt;height:254.25pt;visibility:visible;mso-wrap-style:square">
+            <v:imagedata r:id="rId17" o:title=""/>
+          </v:shape>
+        </w:pict>
+      </w:r>
+    </w:p>
+    <w:p>
+      <w:pPr>
+        <w:jc w:val="both"/>
+        <w:rPr>
+          <w:noProof/>
+        </w:rPr>
+      </w:pPr>
+      <w:r>
+        <w:rPr>
+          <w:noProof/>
+        </w:rPr>
+        <w:lastRenderedPageBreak/>
+        <w:pict w14:anchorId="0BDAEC14">
+          <v:shape id="_x0000_i1032" type="#_x0000_t75" style="width:450.75pt;height:255pt;visibility:visible;mso-wrap-style:square">
+            <v:imagedata r:id="rId18" o:title=""/>
+          </v:shape>
+        </w:pict>
+      </w:r>
+    </w:p>
+    <w:p>
+      <w:pPr>
+        <w:jc w:val="both"/>
+        <w:rPr>
+          <w:noProof/>
+        </w:rPr>
+      </w:pPr>
+      <w:r>
+        <w:rPr>
+          <w:noProof/>
+        </w:rPr>
+        <w:t>The tutorial page is made up of 3 pages where can be exit at any point by clicking the x button on the top right. It briefly talked about the game and the objective of the game.</w:t>
+      </w:r>
+    </w:p>
+    <w:p>
+      <w:pPr>
+        <w:jc w:val="both"/>
+        <w:rPr>
+          <w:noProof/>
+        </w:rPr>
+      </w:pPr>
+      <w:r>
+        <w:rPr>
+          <w:noProof/>
+        </w:rPr>
+        <w:br w:type="page"/>
+      </w:r>
+      <w:r>
+        <w:rPr>
+          <w:noProof/>
+        </w:rPr>
+        <w:lastRenderedPageBreak/>
+        <w:t>Gameplay</w:t>
+      </w:r>
+    </w:p>
+    <w:p>
+      <w:pPr>
+        <w:jc w:val="both"/>
+        <w:rPr>
+          <w:noProof/>
+        </w:rPr>
+      </w:pPr>
+      <w:r>
+        <w:rPr>
+          <w:noProof/>
+        </w:rPr>
+        <w:pict w14:anchorId="53BFF35D">
+          <v:shape id="_x0000_i1033" type="#_x0000_t75" style="width:450.75pt;height:253.5pt;visibility:visible;mso-wrap-style:square">
+            <v:imagedata r:id="rId19" o:title=""/>
+          </v:shape>
+        </w:pict>
+      </w:r>
+    </w:p>
+    <w:p>
+      <w:pPr>
+        <w:jc w:val="both"/>
+      </w:pPr>
+      <w:r>
+        <w:t xml:space="preserve">Player will be showing a </w:t>
+      </w:r>
+      <w:r>
+        <w:t>top-down</w:t>
+      </w:r>
+      <w:r>
+        <w:t xml:space="preserve"> view of their level. Player can see the layout and how the level is built once they press play.</w:t>
+      </w:r>
+    </w:p>
+    <w:p>
+      <w:pPr>
+        <w:jc w:val="both"/>
+        <w:rPr>
+          <w:noProof/>
+        </w:rPr>
+      </w:pPr>
+      <w:r>
+        <w:rPr>
+          <w:noProof/>
+        </w:rPr>
+        <w:pict w14:anchorId="2AC4F641">
+          <v:shape id="_x0000_i1034" type="#_x0000_t75" style="width:451.5pt;height:252.75pt;visibility:visible;mso-wrap-style:square">
+            <v:imagedata r:id="rId20" o:title=""/>
+          </v:shape>
+        </w:pict>
+      </w:r>
+    </w:p>
+    <w:p>
+      <w:pPr>
+        <w:jc w:val="both"/>
+        <w:rPr>
+          <w:noProof/>
+        </w:rPr>
+      </w:pPr>
+      <w:r>
+        <w:rPr>
+          <w:noProof/>
+        </w:rPr>
+        <w:t>Player can move around with the default bindings unless they already preset their bindings at this point. The bottom left bar represent the health bar of the player and the number on the right represent ammo count for the gun.</w:t>
+      </w:r>
+    </w:p>
+    <w:p>
+      <w:pPr>
+        <w:jc w:val="both"/>
+        <w:rPr>
+          <w:noProof/>
+        </w:rPr>
+      </w:pPr>
+      <w:r>
+        <w:rPr>
+          <w:noProof/>
+        </w:rPr>
+        <w:br w:type="page"/>
+      </w:r>
+      <w:r>
+        <w:rPr>
+          <w:noProof/>
+        </w:rPr>
+        <w:lastRenderedPageBreak/>
+        <w:pict w14:anchorId="4E51A292">
+          <v:shape id="_x0000_i1035" type="#_x0000_t75" style="width:450.75pt;height:252.75pt;visibility:visible;mso-wrap-style:square">
+            <v:imagedata r:id="rId21" o:title=""/>
+          </v:shape>
+        </w:pict>
+      </w:r>
+    </w:p>
+    <w:p>
+      <w:pPr>
+        <w:jc w:val="both"/>
+        <w:rPr>
+          <w:noProof/>
+        </w:rPr>
+      </w:pPr>
+      <w:r>
+        <w:rPr>
+          <w:noProof/>
+        </w:rPr>
+        <w:t xml:space="preserve">Once the number of room cleared is achieved , a big room will spawn in the starting room for player to enter. </w:t>
+      </w:r>
+      <w:r>
+        <w:rPr>
+          <w:noProof/>
+        </w:rPr>
+        <w:t>Player win the game if they enter the door.</w:t>
+      </w:r>
+    </w:p>
+    <w:p>
+      <w:pPr>
+        <w:jc w:val="both"/>
+        <w:rPr>
+          <w:noProof/>
+        </w:rPr>
+      </w:pPr>
+      <w:r>
+        <w:rPr>
+          <w:noProof/>
+        </w:rPr>
+        <w:t xml:space="preserve">Player can restart the game by pressing M once they enter the door. If the player lose , they can press space to restart the game. </w:t>
+      </w:r>
+    </w:p>
+    <w:p>
+      <w:pPr>
+        <w:jc w:val="both"/>
+      </w:pPr>
+      <w:r>
+        <w:rPr>
+          <w:noProof/>
+        </w:rPr>
+        <w:t>Restarting will give a new level</w:t>
+      </w:r>
+      <w:r>
+        <w:rPr>
+          <w:noProof/>
+        </w:rPr>
+        <w:t xml:space="preserve"> layout.</w:t>
+      </w:r>
+    </w:p>
+    <w:p>
+      <w:pPr>
+        <w:jc w:val="both"/>
+      </w:pPr>
+    </w:p>
     <w:sectPr>
-      <w:footerReference w:type="default" r:id="rId15"/>
+      <w:footerReference w:type="default" r:id="rId22"/>
       <w:pgSz w:w="11906" w:h="16838"/>
       <w:pgMar w:top="1440" w:right="1440" w:bottom="1440" w:left="1440" w:header="708" w:footer="708" w:gutter="0"/>
       <w:pgNumType w:start="0"/>
@@ -5233,6 +5540,15 @@
 </file>
 
 <file path=customXml/item1.xml><?xml version="1.0" encoding="utf-8"?>
+<?mso-contentType ?>
+<FormTemplates xmlns="http://schemas.microsoft.com/sharepoint/v3/contenttype/forms">
+  <Display>DocumentLibraryForm</Display>
+  <Edit>DocumentLibraryForm</Edit>
+  <New>DocumentLibraryForm</New>
+</FormTemplates>
+</file>
+
+<file path=customXml/item2.xml><?xml version="1.0" encoding="utf-8"?>
 <ct:contentTypeSchema xmlns:ct="http://schemas.microsoft.com/office/2006/metadata/contentType" xmlns:ma="http://schemas.microsoft.com/office/2006/metadata/properties/metaAttributes" ct:_="" ma:_="" ma:contentTypeName="Document" ma:contentTypeID="0x010100B4B3963D136B89489C303B1F134CDEFE" ma:contentTypeVersion="0" ma:contentTypeDescription="Create a new document." ma:contentTypeScope="" ma:versionID="026fdfc35e331994e9a8b4247b4178a8">
   <xsd:schema xmlns:xsd="http://www.w3.org/2001/XMLSchema" xmlns:xs="http://www.w3.org/2001/XMLSchema" xmlns:p="http://schemas.microsoft.com/office/2006/metadata/properties" targetNamespace="http://schemas.microsoft.com/office/2006/metadata/properties" ma:root="true" ma:fieldsID="b80b5e096eff2bc8f947cf8b52ef8442">
     <xsd:element name="properties">
@@ -5346,16 +5662,13 @@
 </ct:contentTypeSchema>
 </file>
 
-<file path=customXml/item2.xml><?xml version="1.0" encoding="utf-8"?>
-<?mso-contentType ?>
-<FormTemplates xmlns="http://schemas.microsoft.com/sharepoint/v3/contenttype/forms">
-  <Display>DocumentLibraryForm</Display>
-  <Edit>DocumentLibraryForm</Edit>
-  <New>DocumentLibraryForm</New>
-</FormTemplates>
+<file path=customXml/item3.xml><?xml version="1.0" encoding="utf-8"?>
+<p:properties xmlns:p="http://schemas.microsoft.com/office/2006/metadata/properties" xmlns:xsi="http://www.w3.org/2001/XMLSchema-instance" xmlns:pc="http://schemas.microsoft.com/office/infopath/2007/PartnerControls">
+  <documentManagement/>
+</p:properties>
 </file>
 
-<file path=customXml/item3.xml><?xml version="1.0" encoding="utf-8"?>
+<file path=customXml/item4.xml><?xml version="1.0" encoding="utf-8"?>
 <b:Sources xmlns:b="http://schemas.openxmlformats.org/officeDocument/2006/bibliography" xmlns="http://schemas.openxmlformats.org/officeDocument/2006/bibliography" SelectedStyle="\APASixthEditionOfficeOnline.xsl" StyleName="APA" Version="6">
   <b:Source>
     <b:Tag>Eye22</b:Tag>
@@ -5557,13 +5870,15 @@
 </b:Sources>
 </file>
 
-<file path=customXml/item4.xml><?xml version="1.0" encoding="utf-8"?>
-<p:properties xmlns:p="http://schemas.microsoft.com/office/2006/metadata/properties" xmlns:xsi="http://www.w3.org/2001/XMLSchema-instance" xmlns:pc="http://schemas.microsoft.com/office/infopath/2007/PartnerControls">
-  <documentManagement/>
-</p:properties>
+<file path=customXml/itemProps1.xml><?xml version="1.0" encoding="utf-8"?>
+<ds:datastoreItem xmlns:ds="http://schemas.openxmlformats.org/officeDocument/2006/customXml" ds:itemID="{F233AE57-9E96-45D1-A432-59838FFA29C1}">
+  <ds:schemaRefs>
+    <ds:schemaRef ds:uri="http://schemas.microsoft.com/sharepoint/v3/contenttype/forms"/>
+  </ds:schemaRefs>
+</ds:datastoreItem>
 </file>
 
-<file path=customXml/itemProps1.xml><?xml version="1.0" encoding="utf-8"?>
+<file path=customXml/itemProps2.xml><?xml version="1.0" encoding="utf-8"?>
 <ds:datastoreItem xmlns:ds="http://schemas.openxmlformats.org/officeDocument/2006/customXml" ds:itemID="{EEDBDCAE-DC97-4175-BC99-210025C89B8F}">
   <ds:schemaRefs>
     <ds:schemaRef ds:uri="http://schemas.microsoft.com/office/2006/metadata/contentType"/>
@@ -5579,27 +5894,19 @@
 </ds:datastoreItem>
 </file>
 
-<file path=customXml/itemProps2.xml><?xml version="1.0" encoding="utf-8"?>
-<ds:datastoreItem xmlns:ds="http://schemas.openxmlformats.org/officeDocument/2006/customXml" ds:itemID="{F233AE57-9E96-45D1-A432-59838FFA29C1}">
-  <ds:schemaRefs>
-    <ds:schemaRef ds:uri="http://schemas.microsoft.com/sharepoint/v3/contenttype/forms"/>
-  </ds:schemaRefs>
-</ds:datastoreItem>
-</file>
-
 <file path=customXml/itemProps3.xml><?xml version="1.0" encoding="utf-8"?>
-<ds:datastoreItem xmlns:ds="http://schemas.openxmlformats.org/officeDocument/2006/customXml" ds:itemID="{86C96F4C-1BF8-409E-9AFC-CFDA88421F13}">
-  <ds:schemaRefs>
-    <ds:schemaRef ds:uri="http://schemas.openxmlformats.org/officeDocument/2006/bibliography"/>
-  </ds:schemaRefs>
-</ds:datastoreItem>
-</file>
-
-<file path=customXml/itemProps4.xml><?xml version="1.0" encoding="utf-8"?>
 <ds:datastoreItem xmlns:ds="http://schemas.openxmlformats.org/officeDocument/2006/customXml" ds:itemID="{925765AD-1FAD-4D44-87C2-CCE144356187}">
   <ds:schemaRefs>
     <ds:schemaRef ds:uri="http://schemas.microsoft.com/office/2006/metadata/properties"/>
     <ds:schemaRef ds:uri="http://schemas.microsoft.com/office/infopath/2007/PartnerControls"/>
   </ds:schemaRefs>
 </ds:datastoreItem>
+</file>
+
+<file path=customXml/itemProps4.xml><?xml version="1.0" encoding="utf-8"?>
+<ds:datastoreItem xmlns:ds="http://schemas.openxmlformats.org/officeDocument/2006/customXml" ds:itemID="{86C96F4C-1BF8-409E-9AFC-CFDA88421F13}">
+  <ds:schemaRefs>
+    <ds:schemaRef ds:uri="http://schemas.openxmlformats.org/officeDocument/2006/bibliography"/>
+  </ds:schemaRefs>
+</ds:datastoreItem>
 </file>
</xml_diff>